<commit_message>
marked off tasks completed written in 9/3/25's standup tasks
</commit_message>
<xml_diff>
--- a/project_journal/assets/s8_assets/web_flask_quiz.docx
+++ b/project_journal/assets/s8_assets/web_flask_quiz.docx
@@ -128,15 +128,7 @@
     </w:p>
     <w:p>
       <w:r>
-        <w:t xml:space="preserve">6. When React sends a </w:t>
-      </w:r>
-      <w:proofErr w:type="gramStart"/>
-      <w:r>
-        <w:t>fetch(</w:t>
-      </w:r>
-      <w:proofErr w:type="gramEnd"/>
-      <w:r>
-        <w:t>) call to Flask, what network layers carry that request? Order them:</w:t>
+        <w:t>6. When React sends a fetch() call to Flask, what network layers carry that request? Order them:</w:t>
       </w:r>
       <w:r>
         <w:br/>
@@ -161,15 +153,7 @@
     <w:p>
       <w:r>
         <w:lastRenderedPageBreak/>
-        <w:t xml:space="preserve">7. What does it mean when we </w:t>
-      </w:r>
-      <w:proofErr w:type="gramStart"/>
-      <w:r>
-        <w:t>say</w:t>
-      </w:r>
-      <w:proofErr w:type="gramEnd"/>
-      <w:r>
-        <w:t xml:space="preserve"> “HTTP over TCP/IP”?</w:t>
+        <w:t>7. What does it mean when we say “HTTP over TCP/IP”?</w:t>
       </w:r>
     </w:p>
     <w:p/>
@@ -223,15 +207,7 @@
       </w:r>
       <w:r>
         <w:br/>
-        <w:t xml:space="preserve">   - React sends JSON to Flask → Flask ______ the data, ______ it to the DB/Notion/ML, </w:t>
-      </w:r>
-      <w:proofErr w:type="gramStart"/>
-      <w:r>
-        <w:t>then __</w:t>
-      </w:r>
-      <w:proofErr w:type="gramEnd"/>
-      <w:r>
-        <w:t>____ JSON back to React.</w:t>
+        <w:t xml:space="preserve">   - React sends JSON to Flask → Flask ______ the data, ______ it to the DB/Notion/ML, then ______ JSON back to React.</w:t>
       </w:r>
       <w:r>
         <w:br/>
@@ -247,15 +223,7 @@
     </w:p>
     <w:p>
       <w:r>
-        <w:t xml:space="preserve">12. Put the following steps </w:t>
-      </w:r>
-      <w:proofErr w:type="gramStart"/>
-      <w:r>
-        <w:t>in order for</w:t>
-      </w:r>
-      <w:proofErr w:type="gramEnd"/>
-      <w:r>
-        <w:t xml:space="preserve"> what happens when you enter a task and hit “Submit”:</w:t>
+        <w:t>12. Put the following steps in order for what happens when you enter a task and hit “Submit”:</w:t>
       </w:r>
       <w:r>
         <w:br/>
@@ -290,18 +258,10 @@
         <w:t xml:space="preserve">  </w:t>
       </w:r>
       <w:r>
-        <w:t xml:space="preserve"> ____</w:t>
-      </w:r>
-      <w:proofErr w:type="gramStart"/>
-      <w:r>
-        <w:t xml:space="preserve">_ </w:t>
-      </w:r>
-      <w:r>
-        <w:t xml:space="preserve"> -</w:t>
-      </w:r>
-      <w:proofErr w:type="gramEnd"/>
-      <w:r>
-        <w:t xml:space="preserve"> Browser transmits HTTP request via TCP/IP</w:t>
+        <w:t xml:space="preserve"> _____ </w:t>
+      </w:r>
+      <w:r>
+        <w:t xml:space="preserve"> - Browser transmits HTTP request via TCP/IP</w:t>
       </w:r>
       <w:r>
         <w:br/>
@@ -404,7 +364,7 @@
       </w:r>
       <w:r>
         <w:br/>
-        <w:t xml:space="preserve">   - Identify what corresponds to the roads, the vehicles, the letter, and the language inside the letter.</w:t>
+        <w:t xml:space="preserve">   </w:t>
       </w:r>
       <w:r>
         <w:br/>
@@ -519,15 +479,7 @@
         <w:t xml:space="preserve">. </w:t>
       </w:r>
       <w:r>
-        <w:t xml:space="preserve">What are the best practices for choosing between query parameters and </w:t>
-      </w:r>
-      <w:proofErr w:type="gramStart"/>
-      <w:r>
-        <w:t>request</w:t>
-      </w:r>
-      <w:proofErr w:type="gramEnd"/>
-      <w:r>
-        <w:t xml:space="preserve"> body data in Flask APIs?</w:t>
+        <w:t>What are the best practices for choosing between query parameters and request body data in Flask APIs?</w:t>
       </w:r>
     </w:p>
     <w:p/>
@@ -540,36 +492,15 @@
         <w:t xml:space="preserve">. </w:t>
       </w:r>
       <w:r>
-        <w:t>Why should consistent naming patterns (e.g., /</w:t>
-      </w:r>
-      <w:proofErr w:type="gramStart"/>
-      <w:r>
-        <w:t>tasks/{</w:t>
-      </w:r>
-      <w:proofErr w:type="gramEnd"/>
-      <w:r>
-        <w:t>id} instead of mixing /</w:t>
+        <w:t>Why should consistent naming patterns (e.g., /tasks/{id} instead of mixing /</w:t>
       </w:r>
       <w:proofErr w:type="spellStart"/>
-      <w:proofErr w:type="gramStart"/>
       <w:r>
         <w:t>taskById</w:t>
       </w:r>
       <w:proofErr w:type="spellEnd"/>
       <w:r>
-        <w:t>/{</w:t>
-      </w:r>
-      <w:proofErr w:type="gramEnd"/>
-      <w:r>
-        <w:t>id} and /</w:t>
-      </w:r>
-      <w:proofErr w:type="gramStart"/>
-      <w:r>
-        <w:t>tasks/{id})</w:t>
-      </w:r>
-      <w:proofErr w:type="gramEnd"/>
-      <w:r>
-        <w:t xml:space="preserve"> be enforced across endpoints?</w:t>
+        <w:t>/{id} and /tasks/{id}) be enforced across endpoints?</w:t>
       </w:r>
     </w:p>
     <w:p/>
@@ -658,7 +589,28 @@
       </w:r>
       <w:r>
         <w:br/>
-        <w:t>6. Physical → IP → TCP → HTTP</w:t>
+        <w:t xml:space="preserve">6. </w:t>
+      </w:r>
+      <w:r>
+        <w:t xml:space="preserve">HTTP </w:t>
+      </w:r>
+      <w:r>
+        <w:t>→</w:t>
+      </w:r>
+      <w:r>
+        <w:t xml:space="preserve"> TCP </w:t>
+      </w:r>
+      <w:r>
+        <w:t>→</w:t>
+      </w:r>
+      <w:r>
+        <w:t xml:space="preserve"> IP </w:t>
+      </w:r>
+      <w:r>
+        <w:t>→</w:t>
+      </w:r>
+      <w:r>
+        <w:t xml:space="preserve"> Physical</w:t>
       </w:r>
       <w:r>
         <w:br/>
@@ -786,27 +738,70 @@
     </w:p>
     <w:p>
       <w:r>
-        <w:t xml:space="preserve">- IP = Roads: The infrastructure that allows vehicles (packets) to travel between locations (computers).  </w:t>
+        <w:t>HTTP = The book’s content (the actual story/message).</w:t>
+      </w:r>
+      <w:r>
+        <w:t xml:space="preserve"> </w:t>
+      </w:r>
+      <w:r>
+        <w:t>Defines what is written (chapters, words, meaning).</w:t>
+      </w:r>
+      <w:r>
+        <w:t xml:space="preserve"> </w:t>
+      </w:r>
+      <w:r>
+        <w:t>In networking: the request/response message.</w:t>
       </w:r>
     </w:p>
     <w:p>
       <w:r>
-        <w:t xml:space="preserve">- TCP = Vehicles: The trucks or delivery vans that carry letters reliably, making sure none are lost or delivered out of order.  </w:t>
+        <w:t>TCP  = The librarian who splits the big book into numbered volumes and makes sure they all arrive intact.</w:t>
+      </w:r>
+      <w:r>
+        <w:t xml:space="preserve"> </w:t>
+      </w:r>
+      <w:r>
+        <w:t>Tracks missing volumes and resends them if lost.</w:t>
+      </w:r>
+      <w:r>
+        <w:t xml:space="preserve"> </w:t>
+      </w:r>
+      <w:r>
+        <w:t>Reassembles the full book in the right order.</w:t>
       </w:r>
     </w:p>
     <w:p>
       <w:r>
-        <w:t xml:space="preserve">- HTTP = Letter contents: The actual message written inside the letter (like a request to fetch a webpage).  </w:t>
+        <w:t>IP   = The postal system with addresses and routes.</w:t>
+      </w:r>
+      <w:r>
+        <w:t xml:space="preserve"> </w:t>
+      </w:r>
+      <w:r>
+        <w:t>Each volume gets an address label (source &amp; destination).</w:t>
+      </w:r>
+      <w:r>
+        <w:t xml:space="preserve"> </w:t>
+      </w:r>
+      <w:r>
+        <w:t>Postal system decides which roads/paths each volume takes.</w:t>
       </w:r>
     </w:p>
     <w:p>
       <w:r>
-        <w:t xml:space="preserve">- Envelope address = IP address/port: Ensures the letter reaches the correct house (computer) and the right person (application).  </w:t>
-      </w:r>
-    </w:p>
-    <w:p>
-      <w:r>
-        <w:t xml:space="preserve">- Language in the letter = HTTP format (headers, body): Both sender and receiver must understand it to communicate.  </w:t>
+        <w:t>Physical Medium = The trucks, planes, and roads that actually move the volumes.</w:t>
+      </w:r>
+      <w:r>
+        <w:t xml:space="preserve"> </w:t>
+      </w:r>
+      <w:r>
+        <w:t>The infrastructure that carries the packages physically</w:t>
+      </w:r>
+      <w:r>
+        <w:t xml:space="preserve"> </w:t>
+      </w:r>
+      <w:r>
+        <w:t>from one place to another.</w:t>
       </w:r>
     </w:p>
     <w:p/>
@@ -897,15 +892,7 @@
     </w:p>
     <w:p>
       <w:r>
-        <w:t xml:space="preserve">   *</w:t>
-      </w:r>
-      <w:proofErr w:type="gramStart"/>
-      <w:r>
-        <w:t>Example:*</w:t>
-      </w:r>
-      <w:proofErr w:type="gramEnd"/>
-      <w:r>
-        <w:t xml:space="preserve"> `/</w:t>
+        <w:t xml:space="preserve">   *Example:* `/</w:t>
       </w:r>
       <w:proofErr w:type="spellStart"/>
       <w:r>
@@ -1028,15 +1015,7 @@
         <w:t>2</w:t>
       </w:r>
       <w:r>
-        <w:t xml:space="preserve">. What are the best practices for choosing between query parameters and </w:t>
-      </w:r>
-      <w:proofErr w:type="gramStart"/>
-      <w:r>
-        <w:t>request</w:t>
-      </w:r>
-      <w:proofErr w:type="gramEnd"/>
-      <w:r>
-        <w:t xml:space="preserve"> body data in Flask APIs?  </w:t>
+        <w:t xml:space="preserve">. What are the best practices for choosing between query parameters and request body data in Flask APIs?  </w:t>
       </w:r>
     </w:p>
     <w:p>
@@ -1088,36 +1067,15 @@
         <w:t>3</w:t>
       </w:r>
       <w:r>
-        <w:t>. Why should consistent naming patterns (e.g., `/</w:t>
-      </w:r>
-      <w:proofErr w:type="gramStart"/>
-      <w:r>
-        <w:t>tasks/{</w:t>
-      </w:r>
-      <w:proofErr w:type="gramEnd"/>
-      <w:r>
-        <w:t>id}` instead of mixing `/</w:t>
+        <w:t>. Why should consistent naming patterns (e.g., `/tasks/{id}` instead of mixing `/</w:t>
       </w:r>
       <w:proofErr w:type="spellStart"/>
-      <w:proofErr w:type="gramStart"/>
       <w:r>
         <w:t>taskById</w:t>
       </w:r>
       <w:proofErr w:type="spellEnd"/>
       <w:r>
-        <w:t>/{</w:t>
-      </w:r>
-      <w:proofErr w:type="gramEnd"/>
-      <w:r>
-        <w:t>id}` and `/</w:t>
-      </w:r>
-      <w:proofErr w:type="gramStart"/>
-      <w:r>
-        <w:t>tasks/{</w:t>
-      </w:r>
-      <w:proofErr w:type="gramEnd"/>
-      <w:r>
-        <w:t xml:space="preserve">id}`) be enforced across endpoints?  </w:t>
+        <w:t xml:space="preserve">/{id}` and `/tasks/{id}`) be enforced across endpoints?  </w:t>
       </w:r>
     </w:p>
     <w:p>

</xml_diff>